<commit_message>
Upload complete professional portfolio
</commit_message>
<xml_diff>
--- a/SaiKruthikReddy_Resume.docx
+++ b/SaiKruthikReddy_Resume.docx
@@ -159,6 +159,17 @@
       <w:r>
         <w:t>|</w:t>
       </w:r>
+      <w:r>
+        <w:t xml:space="preserve"> </w:t>
+      </w:r>
+      <w:hyperlink r:id="rId10" w:history="1">
+        <w:r>
+          <w:rPr>
+            <w:rStyle w:val="Hyperlink"/>
+          </w:rPr>
+          <w:t>Portfolio</w:t>
+        </w:r>
+      </w:hyperlink>
     </w:p>
     <w:p>
       <w:pPr>
@@ -813,9 +824,16 @@
           <w:sz w:val="18"/>
           <w:szCs w:val="18"/>
         </w:rPr>
-        <w:t xml:space="preserve">Django, Flask, </w:t>
-      </w:r>
-      <w:proofErr w:type="spellStart"/>
+        <w:t>Django, Flask, FastAPI, Angular, React.js, Node.js, Docker, Kubernetes, PyTorch Lightning, torchrun, fast.ai, Django-CMS, Tailwind CSS</w:t>
+      </w:r>
+      <w:r>
+        <w:rPr>
+          <w:sz w:val="18"/>
+          <w:szCs w:val="18"/>
+        </w:rPr>
+        <w:br/>
+        <w:t xml:space="preserve">Libraries &amp; Tools for Data &amp; ML: </w:t>
+      </w:r>
       <w:r>
         <w:rPr>
           <w:b w:val="0"/>
@@ -823,9 +841,15 @@
           <w:sz w:val="18"/>
           <w:szCs w:val="18"/>
         </w:rPr>
-        <w:t>FastAPI</w:t>
-      </w:r>
-      <w:proofErr w:type="spellEnd"/>
+        <w:t>NumPy, Pandas, Matplotlib, Seaborn, Scikit-learn, TensorFlow, Keras, PyTorch, SpaCy, NLTK</w:t>
+      </w:r>
+      <w:r>
+        <w:rPr>
+          <w:sz w:val="18"/>
+          <w:szCs w:val="18"/>
+        </w:rPr>
+        <w:t xml:space="preserve">, </w:t>
+      </w:r>
       <w:r>
         <w:rPr>
           <w:b w:val="0"/>
@@ -833,9 +857,8 @@
           <w:sz w:val="18"/>
           <w:szCs w:val="18"/>
         </w:rPr>
-        <w:t xml:space="preserve">, Angular, React.js, Node.js, Docker, Kubernetes, </w:t>
-      </w:r>
-      <w:proofErr w:type="spellStart"/>
+        <w:t>HuggingFace Transformers, Boto3, SQL Alchemy, BeautifulSoup, Selenium, Pickle, Plotly Dash</w:t>
+      </w:r>
       <w:r>
         <w:rPr>
           <w:b w:val="0"/>
@@ -843,9 +866,15 @@
           <w:sz w:val="18"/>
           <w:szCs w:val="18"/>
         </w:rPr>
-        <w:t>PyTorch</w:t>
-      </w:r>
-      <w:proofErr w:type="spellEnd"/>
+        <w:br/>
+      </w:r>
+      <w:r>
+        <w:rPr>
+          <w:sz w:val="18"/>
+          <w:szCs w:val="18"/>
+        </w:rPr>
+        <w:t xml:space="preserve">Visualization Tools: </w:t>
+      </w:r>
       <w:r>
         <w:rPr>
           <w:b w:val="0"/>
@@ -853,9 +882,15 @@
           <w:sz w:val="18"/>
           <w:szCs w:val="18"/>
         </w:rPr>
-        <w:t xml:space="preserve"> Lightning, </w:t>
-      </w:r>
-      <w:proofErr w:type="spellStart"/>
+        <w:t>Tableau, Power BI, Looker Studio, Plotly Dash</w:t>
+      </w:r>
+      <w:r>
+        <w:rPr>
+          <w:sz w:val="18"/>
+          <w:szCs w:val="18"/>
+        </w:rPr>
+        <w:t>,</w:t>
+      </w:r>
       <w:r>
         <w:rPr>
           <w:b w:val="0"/>
@@ -863,9 +898,16 @@
           <w:sz w:val="18"/>
           <w:szCs w:val="18"/>
         </w:rPr>
-        <w:t>torchrun</w:t>
-      </w:r>
-      <w:proofErr w:type="spellEnd"/>
+        <w:t>Maestro</w:t>
+      </w:r>
+      <w:r>
+        <w:rPr>
+          <w:sz w:val="18"/>
+          <w:szCs w:val="18"/>
+        </w:rPr>
+        <w:br/>
+        <w:t xml:space="preserve">DevOps &amp; CI/CD: </w:t>
+      </w:r>
       <w:r>
         <w:rPr>
           <w:b w:val="0"/>
@@ -873,7 +915,7 @@
           <w:sz w:val="18"/>
           <w:szCs w:val="18"/>
         </w:rPr>
-        <w:t>, fast.ai, Django-CMS, Tailwind CSS</w:t>
+        <w:t>Git, Jenkins, GitHub Actions, GitLab CI, SVN, Maven, Docker, Kubernetes, Airflow, Slurm Manager</w:t>
       </w:r>
       <w:r>
         <w:rPr>
@@ -881,7 +923,7 @@
           <w:szCs w:val="18"/>
         </w:rPr>
         <w:br/>
-        <w:t xml:space="preserve">Libraries &amp; Tools for Data &amp; ML: </w:t>
+        <w:t xml:space="preserve">Monitoring &amp; Logging: </w:t>
       </w:r>
       <w:r>
         <w:rPr>
@@ -890,271 +932,7 @@
           <w:sz w:val="18"/>
           <w:szCs w:val="18"/>
         </w:rPr>
-        <w:t xml:space="preserve">NumPy, Pandas, Matplotlib, Seaborn, Scikit-learn, TensorFlow, </w:t>
-      </w:r>
-      <w:proofErr w:type="spellStart"/>
-      <w:r>
-        <w:rPr>
-          <w:b w:val="0"/>
-          <w:bCs w:val="0"/>
-          <w:sz w:val="18"/>
-          <w:szCs w:val="18"/>
-        </w:rPr>
-        <w:t>Keras</w:t>
-      </w:r>
-      <w:proofErr w:type="spellEnd"/>
-      <w:r>
-        <w:rPr>
-          <w:b w:val="0"/>
-          <w:bCs w:val="0"/>
-          <w:sz w:val="18"/>
-          <w:szCs w:val="18"/>
-        </w:rPr>
-        <w:t xml:space="preserve">, </w:t>
-      </w:r>
-      <w:proofErr w:type="spellStart"/>
-      <w:r>
-        <w:rPr>
-          <w:b w:val="0"/>
-          <w:bCs w:val="0"/>
-          <w:sz w:val="18"/>
-          <w:szCs w:val="18"/>
-        </w:rPr>
-        <w:t>PyTorch</w:t>
-      </w:r>
-      <w:proofErr w:type="spellEnd"/>
-      <w:r>
-        <w:rPr>
-          <w:b w:val="0"/>
-          <w:bCs w:val="0"/>
-          <w:sz w:val="18"/>
-          <w:szCs w:val="18"/>
-        </w:rPr>
-        <w:t xml:space="preserve">, </w:t>
-      </w:r>
-      <w:proofErr w:type="spellStart"/>
-      <w:r>
-        <w:rPr>
-          <w:b w:val="0"/>
-          <w:bCs w:val="0"/>
-          <w:sz w:val="18"/>
-          <w:szCs w:val="18"/>
-        </w:rPr>
-        <w:t>SpaCy</w:t>
-      </w:r>
-      <w:proofErr w:type="spellEnd"/>
-      <w:r>
-        <w:rPr>
-          <w:b w:val="0"/>
-          <w:bCs w:val="0"/>
-          <w:sz w:val="18"/>
-          <w:szCs w:val="18"/>
-        </w:rPr>
-        <w:t>, NLTK</w:t>
-      </w:r>
-      <w:r>
-        <w:rPr>
-          <w:sz w:val="18"/>
-          <w:szCs w:val="18"/>
-        </w:rPr>
-        <w:t xml:space="preserve">, </w:t>
-      </w:r>
-      <w:proofErr w:type="spellStart"/>
-      <w:r>
-        <w:rPr>
-          <w:b w:val="0"/>
-          <w:bCs w:val="0"/>
-          <w:sz w:val="18"/>
-          <w:szCs w:val="18"/>
-        </w:rPr>
-        <w:t>HuggingFace</w:t>
-      </w:r>
-      <w:proofErr w:type="spellEnd"/>
-      <w:r>
-        <w:rPr>
-          <w:b w:val="0"/>
-          <w:bCs w:val="0"/>
-          <w:sz w:val="18"/>
-          <w:szCs w:val="18"/>
-        </w:rPr>
-        <w:t xml:space="preserve"> Transformers, Boto3, SQL Alchemy, </w:t>
-      </w:r>
-      <w:proofErr w:type="spellStart"/>
-      <w:r>
-        <w:rPr>
-          <w:b w:val="0"/>
-          <w:bCs w:val="0"/>
-          <w:sz w:val="18"/>
-          <w:szCs w:val="18"/>
-        </w:rPr>
-        <w:t>BeautifulSoup</w:t>
-      </w:r>
-      <w:proofErr w:type="spellEnd"/>
-      <w:r>
-        <w:rPr>
-          <w:b w:val="0"/>
-          <w:bCs w:val="0"/>
-          <w:sz w:val="18"/>
-          <w:szCs w:val="18"/>
-        </w:rPr>
-        <w:t xml:space="preserve">, Selenium, Pickle, </w:t>
-      </w:r>
-      <w:proofErr w:type="spellStart"/>
-      <w:r>
-        <w:rPr>
-          <w:b w:val="0"/>
-          <w:bCs w:val="0"/>
-          <w:sz w:val="18"/>
-          <w:szCs w:val="18"/>
-        </w:rPr>
-        <w:t>Plotly</w:t>
-      </w:r>
-      <w:proofErr w:type="spellEnd"/>
-      <w:r>
-        <w:rPr>
-          <w:b w:val="0"/>
-          <w:bCs w:val="0"/>
-          <w:sz w:val="18"/>
-          <w:szCs w:val="18"/>
-        </w:rPr>
-        <w:t xml:space="preserve"> Dash</w:t>
-      </w:r>
-      <w:r>
-        <w:rPr>
-          <w:b w:val="0"/>
-          <w:bCs w:val="0"/>
-          <w:sz w:val="18"/>
-          <w:szCs w:val="18"/>
-        </w:rPr>
-        <w:br/>
-      </w:r>
-      <w:r>
-        <w:rPr>
-          <w:sz w:val="18"/>
-          <w:szCs w:val="18"/>
-        </w:rPr>
-        <w:t xml:space="preserve">Visualization Tools: </w:t>
-      </w:r>
-      <w:r>
-        <w:rPr>
-          <w:b w:val="0"/>
-          <w:bCs w:val="0"/>
-          <w:sz w:val="18"/>
-          <w:szCs w:val="18"/>
-        </w:rPr>
-        <w:t xml:space="preserve">Tableau, Power BI, Looker Studio, </w:t>
-      </w:r>
-      <w:proofErr w:type="spellStart"/>
-      <w:r>
-        <w:rPr>
-          <w:b w:val="0"/>
-          <w:bCs w:val="0"/>
-          <w:sz w:val="18"/>
-          <w:szCs w:val="18"/>
-        </w:rPr>
-        <w:t>Plotly</w:t>
-      </w:r>
-      <w:proofErr w:type="spellEnd"/>
-      <w:r>
-        <w:rPr>
-          <w:b w:val="0"/>
-          <w:bCs w:val="0"/>
-          <w:sz w:val="18"/>
-          <w:szCs w:val="18"/>
-        </w:rPr>
-        <w:t xml:space="preserve"> </w:t>
-      </w:r>
-      <w:proofErr w:type="spellStart"/>
-      <w:r>
-        <w:rPr>
-          <w:b w:val="0"/>
-          <w:bCs w:val="0"/>
-          <w:sz w:val="18"/>
-          <w:szCs w:val="18"/>
-        </w:rPr>
-        <w:t>Dash</w:t>
-      </w:r>
-      <w:r>
-        <w:rPr>
-          <w:sz w:val="18"/>
-          <w:szCs w:val="18"/>
-        </w:rPr>
-        <w:t>,</w:t>
-      </w:r>
-      <w:r>
-        <w:rPr>
-          <w:b w:val="0"/>
-          <w:bCs w:val="0"/>
-          <w:sz w:val="18"/>
-          <w:szCs w:val="18"/>
-        </w:rPr>
-        <w:t>Maestro</w:t>
-      </w:r>
-      <w:proofErr w:type="spellEnd"/>
-      <w:r>
-        <w:rPr>
-          <w:sz w:val="18"/>
-          <w:szCs w:val="18"/>
-        </w:rPr>
-        <w:br/>
-        <w:t xml:space="preserve">DevOps &amp; CI/CD: </w:t>
-      </w:r>
-      <w:r>
-        <w:rPr>
-          <w:b w:val="0"/>
-          <w:bCs w:val="0"/>
-          <w:sz w:val="18"/>
-          <w:szCs w:val="18"/>
-        </w:rPr>
-        <w:t xml:space="preserve">Git, Jenkins, GitHub Actions, GitLab CI, SVN, Maven, Docker, Kubernetes, Airflow, </w:t>
-      </w:r>
-      <w:proofErr w:type="spellStart"/>
-      <w:r>
-        <w:rPr>
-          <w:b w:val="0"/>
-          <w:bCs w:val="0"/>
-          <w:sz w:val="18"/>
-          <w:szCs w:val="18"/>
-        </w:rPr>
-        <w:t>Slurm</w:t>
-      </w:r>
-      <w:proofErr w:type="spellEnd"/>
-      <w:r>
-        <w:rPr>
-          <w:b w:val="0"/>
-          <w:bCs w:val="0"/>
-          <w:sz w:val="18"/>
-          <w:szCs w:val="18"/>
-        </w:rPr>
-        <w:t xml:space="preserve"> Manager</w:t>
-      </w:r>
-      <w:r>
-        <w:rPr>
-          <w:sz w:val="18"/>
-          <w:szCs w:val="18"/>
-        </w:rPr>
-        <w:br/>
-        <w:t xml:space="preserve">Monitoring &amp; Logging: </w:t>
-      </w:r>
-      <w:proofErr w:type="spellStart"/>
-      <w:r>
-        <w:rPr>
-          <w:b w:val="0"/>
-          <w:bCs w:val="0"/>
-          <w:sz w:val="18"/>
-          <w:szCs w:val="18"/>
-        </w:rPr>
-        <w:t>BigPanda</w:t>
-      </w:r>
-      <w:proofErr w:type="spellEnd"/>
-      <w:r>
-        <w:rPr>
-          <w:b w:val="0"/>
-          <w:bCs w:val="0"/>
-          <w:sz w:val="18"/>
-          <w:szCs w:val="18"/>
-        </w:rPr>
-        <w:t>, ELK Stack (Elasticsearch, Logstash, Kibana)</w:t>
+        <w:t>BigPanda, ELK Stack (Elasticsearch, Logstash, Kibana)</w:t>
       </w:r>
       <w:r>
         <w:rPr>
@@ -1362,11 +1140,9 @@
           <w:iCs/>
         </w:rPr>
       </w:pPr>
-      <w:proofErr w:type="spellStart"/>
       <w:r>
         <w:t>ConnX</w:t>
       </w:r>
-      <w:proofErr w:type="spellEnd"/>
       <w:r>
         <w:t xml:space="preserve"> </w:t>
       </w:r>
@@ -1514,84 +1290,38 @@
           <w:spacing w:val="-3"/>
           <w:sz w:val="18"/>
         </w:rPr>
-        <w:t xml:space="preserve">Docker, Django, </w:t>
-      </w:r>
-      <w:proofErr w:type="spellStart"/>
+        <w:t>Docker, Django, BigPanda, ELK Stack (Elasticsearch, Logstash, Kibana), Plotly Dash</w:t>
+      </w:r>
       <w:r>
         <w:rPr>
           <w:i/>
           <w:spacing w:val="-3"/>
           <w:sz w:val="18"/>
         </w:rPr>
-        <w:t>BigPanda</w:t>
-      </w:r>
-      <w:proofErr w:type="spellEnd"/>
+        <w:t>)</w:t>
+      </w:r>
       <w:r>
         <w:rPr>
           <w:i/>
           <w:spacing w:val="-3"/>
           <w:sz w:val="18"/>
         </w:rPr>
-        <w:t xml:space="preserve">, ELK Stack (Elasticsearch, Logstash, Kibana), </w:t>
-      </w:r>
-      <w:proofErr w:type="spellStart"/>
+        <w:t xml:space="preserve">                                 </w:t>
+      </w:r>
       <w:r>
         <w:rPr>
           <w:i/>
           <w:spacing w:val="-3"/>
           <w:sz w:val="18"/>
         </w:rPr>
-        <w:t>Plotly</w:t>
-      </w:r>
-      <w:proofErr w:type="spellEnd"/>
-      <w:r>
-        <w:rPr>
-          <w:i/>
-          <w:spacing w:val="-3"/>
-          <w:sz w:val="18"/>
-        </w:rPr>
-        <w:t xml:space="preserve"> </w:t>
-      </w:r>
-      <w:proofErr w:type="gramStart"/>
-      <w:r>
-        <w:rPr>
-          <w:i/>
-          <w:spacing w:val="-3"/>
-          <w:sz w:val="18"/>
-        </w:rPr>
-        <w:t>Dash</w:t>
-      </w:r>
-      <w:r>
-        <w:rPr>
-          <w:i/>
-          <w:spacing w:val="-3"/>
-          <w:sz w:val="18"/>
-        </w:rPr>
-        <w:t>)</w:t>
-      </w:r>
-      <w:r>
-        <w:rPr>
-          <w:i/>
-          <w:spacing w:val="-3"/>
-          <w:sz w:val="18"/>
-        </w:rPr>
-        <w:t xml:space="preserve">   </w:t>
-      </w:r>
-      <w:proofErr w:type="gramEnd"/>
-      <w:r>
-        <w:rPr>
-          <w:i/>
-          <w:spacing w:val="-3"/>
-          <w:sz w:val="18"/>
-        </w:rPr>
-        <w:t xml:space="preserve">                                </w:t>
-      </w:r>
-      <w:r>
-        <w:rPr>
-          <w:i/>
-          <w:sz w:val="18"/>
-        </w:rPr>
-        <w:t xml:space="preserve">Houston, </w:t>
+        <w:t>Plainsboro</w:t>
+      </w:r>
+      <w:r>
+        <w:rPr>
+          <w:i/>
+          <w:sz w:val="18"/>
+        </w:rPr>
+        <w:t xml:space="preserve">, </w:t>
       </w:r>
       <w:r>
         <w:rPr>
@@ -1599,7 +1329,7 @@
           <w:spacing w:val="-5"/>
           <w:sz w:val="18"/>
         </w:rPr>
-        <w:t>TX</w:t>
+        <w:t>NJ</w:t>
       </w:r>
     </w:p>
     <w:p>
@@ -1625,23 +1355,13 @@
         </w:rPr>
         <w:t xml:space="preserve">Built interactive visualizations using </w:t>
       </w:r>
-      <w:proofErr w:type="spellStart"/>
-      <w:r>
-        <w:rPr>
-          <w:b/>
-          <w:bCs/>
-          <w:sz w:val="18"/>
-        </w:rPr>
-        <w:t>Plotly</w:t>
-      </w:r>
-      <w:proofErr w:type="spellEnd"/>
-      <w:r>
-        <w:rPr>
-          <w:b/>
-          <w:bCs/>
-          <w:sz w:val="18"/>
-        </w:rPr>
-        <w:t xml:space="preserve"> Dash</w:t>
+      <w:r>
+        <w:rPr>
+          <w:b/>
+          <w:bCs/>
+          <w:sz w:val="18"/>
+        </w:rPr>
+        <w:t>Plotly Dash</w:t>
       </w:r>
       <w:r>
         <w:rPr>
@@ -1663,41 +1383,13 @@
         </w:rPr>
         <w:t xml:space="preserve"> web application using </w:t>
       </w:r>
-      <w:proofErr w:type="spellStart"/>
-      <w:r>
-        <w:rPr>
-          <w:b/>
-          <w:bCs/>
-          <w:sz w:val="18"/>
-        </w:rPr>
-        <w:t>django</w:t>
-      </w:r>
-      <w:proofErr w:type="spellEnd"/>
-      <w:r>
-        <w:rPr>
-          <w:b/>
-          <w:bCs/>
-          <w:sz w:val="18"/>
-        </w:rPr>
-        <w:t>-</w:t>
-      </w:r>
-      <w:proofErr w:type="spellStart"/>
-      <w:r>
-        <w:rPr>
-          <w:b/>
-          <w:bCs/>
-          <w:sz w:val="18"/>
-        </w:rPr>
-        <w:t>plotly</w:t>
-      </w:r>
-      <w:proofErr w:type="spellEnd"/>
-      <w:r>
-        <w:rPr>
-          <w:b/>
-          <w:bCs/>
-          <w:sz w:val="18"/>
-        </w:rPr>
-        <w:t>-dash</w:t>
+      <w:r>
+        <w:rPr>
+          <w:b/>
+          <w:bCs/>
+          <w:sz w:val="18"/>
+        </w:rPr>
+        <w:t>django-plotly-dash</w:t>
       </w:r>
       <w:r>
         <w:rPr>
@@ -1728,23 +1420,13 @@
         </w:rPr>
         <w:t xml:space="preserve">Developed geospatial dashboards with </w:t>
       </w:r>
-      <w:proofErr w:type="spellStart"/>
-      <w:r>
-        <w:rPr>
-          <w:b/>
-          <w:bCs/>
-          <w:sz w:val="18"/>
-        </w:rPr>
-        <w:t>Plotly</w:t>
-      </w:r>
-      <w:proofErr w:type="spellEnd"/>
-      <w:r>
-        <w:rPr>
-          <w:b/>
-          <w:bCs/>
-          <w:sz w:val="18"/>
-        </w:rPr>
-        <w:t xml:space="preserve"> Leaflet</w:t>
+      <w:r>
+        <w:rPr>
+          <w:b/>
+          <w:bCs/>
+          <w:sz w:val="18"/>
+        </w:rPr>
+        <w:t>Plotly Leaflet</w:t>
       </w:r>
       <w:r>
         <w:rPr>
@@ -1787,21 +1469,7 @@
         <w:rPr>
           <w:sz w:val="18"/>
         </w:rPr>
-        <w:t xml:space="preserve">Designed customizable dashboards with filtering, </w:t>
-      </w:r>
-      <w:proofErr w:type="gramStart"/>
-      <w:r>
-        <w:rPr>
-          <w:sz w:val="18"/>
-        </w:rPr>
-        <w:t>drill-downs</w:t>
-      </w:r>
-      <w:proofErr w:type="gramEnd"/>
-      <w:r>
-        <w:rPr>
-          <w:sz w:val="18"/>
-        </w:rPr>
-        <w:t>, and user input, enhancing decision-making and engagement through rich interactivity.</w:t>
+        <w:t>Designed customizable dashboards with filtering, drill-downs, and user input, enhancing decision-making and engagement through rich interactivity.</w:t>
       </w:r>
     </w:p>
     <w:p>
@@ -1826,7 +1494,6 @@
         </w:rPr>
         <w:t xml:space="preserve">Utilized </w:t>
       </w:r>
-      <w:proofErr w:type="spellStart"/>
       <w:r>
         <w:rPr>
           <w:b/>
@@ -1835,7 +1502,6 @@
         </w:rPr>
         <w:t>BigPanda</w:t>
       </w:r>
-      <w:proofErr w:type="spellEnd"/>
       <w:r>
         <w:rPr>
           <w:sz w:val="18"/>
@@ -1865,7 +1531,6 @@
         </w:rPr>
         <w:t xml:space="preserve">Automated incident workflows by integrating </w:t>
       </w:r>
-      <w:proofErr w:type="spellStart"/>
       <w:r>
         <w:rPr>
           <w:b/>
@@ -1874,7 +1539,6 @@
         </w:rPr>
         <w:t>BigPanda</w:t>
       </w:r>
-      <w:proofErr w:type="spellEnd"/>
       <w:r>
         <w:rPr>
           <w:sz w:val="18"/>
@@ -2041,13 +1705,8 @@
         <w:spacing w:before="0"/>
         <w:ind w:right="450"/>
       </w:pPr>
-      <w:proofErr w:type="spellStart"/>
-      <w:r>
-        <w:t>Intelligenie</w:t>
-      </w:r>
-      <w:proofErr w:type="spellEnd"/>
-      <w:r>
-        <w:t xml:space="preserve"> Software Private Limited</w:t>
+      <w:r>
+        <w:t>Intelligenie Software Private Limited</w:t>
       </w:r>
       <w:r>
         <w:t xml:space="preserve">                                                                                                                                   </w:t>
@@ -2109,7 +1768,6 @@
         </w:rPr>
         <w:t>(</w:t>
       </w:r>
-      <w:proofErr w:type="spellStart"/>
       <w:r>
         <w:rPr>
           <w:bCs/>
@@ -2117,9 +1775,8 @@
           <w:iCs/>
           <w:sz w:val="18"/>
         </w:rPr>
-        <w:t>PyTorch</w:t>
-      </w:r>
-      <w:proofErr w:type="spellEnd"/>
+        <w:t>PyTorch DDP, Distributed DL</w:t>
+      </w:r>
       <w:r>
         <w:rPr>
           <w:bCs/>
@@ -2127,9 +1784,8 @@
           <w:iCs/>
           <w:sz w:val="18"/>
         </w:rPr>
-        <w:t xml:space="preserve"> DDP, Distributed </w:t>
-      </w:r>
-      <w:proofErr w:type="gramStart"/>
+        <w:t xml:space="preserve"> </w:t>
+      </w:r>
       <w:r>
         <w:rPr>
           <w:bCs/>
@@ -2137,7 +1793,7 @@
           <w:iCs/>
           <w:sz w:val="18"/>
         </w:rPr>
-        <w:t>DL</w:t>
+        <w:t>,Airflow, Spark, Snowflake, AWS, GCP</w:t>
       </w:r>
       <w:r>
         <w:rPr>
@@ -2146,7 +1802,7 @@
           <w:iCs/>
           <w:sz w:val="18"/>
         </w:rPr>
-        <w:t xml:space="preserve"> </w:t>
+        <w:t xml:space="preserve">, </w:t>
       </w:r>
       <w:r>
         <w:rPr>
@@ -2155,9 +1811,8 @@
           <w:iCs/>
           <w:sz w:val="18"/>
         </w:rPr>
-        <w:t>,Airflow</w:t>
-      </w:r>
-      <w:proofErr w:type="gramEnd"/>
+        <w:t>Jenkins,</w:t>
+      </w:r>
       <w:r>
         <w:rPr>
           <w:bCs/>
@@ -2165,7 +1820,7 @@
           <w:iCs/>
           <w:sz w:val="18"/>
         </w:rPr>
-        <w:t>, Spark, Snowflake, AWS, GCP</w:t>
+        <w:t xml:space="preserve"> </w:t>
       </w:r>
       <w:r>
         <w:rPr>
@@ -2174,34 +1829,6 @@
           <w:iCs/>
           <w:sz w:val="18"/>
         </w:rPr>
-        <w:t xml:space="preserve">, </w:t>
-      </w:r>
-      <w:r>
-        <w:rPr>
-          <w:bCs/>
-          <w:i/>
-          <w:iCs/>
-          <w:sz w:val="18"/>
-        </w:rPr>
-        <w:t>Jenkins,</w:t>
-      </w:r>
-      <w:r>
-        <w:rPr>
-          <w:bCs/>
-          <w:i/>
-          <w:iCs/>
-          <w:sz w:val="18"/>
-        </w:rPr>
-        <w:t xml:space="preserve"> </w:t>
-      </w:r>
-      <w:proofErr w:type="gramStart"/>
-      <w:r>
-        <w:rPr>
-          <w:bCs/>
-          <w:i/>
-          <w:iCs/>
-          <w:sz w:val="18"/>
-        </w:rPr>
         <w:t>MongoDB</w:t>
       </w:r>
       <w:r>
@@ -2209,15 +1836,7 @@
           <w:b/>
           <w:sz w:val="18"/>
         </w:rPr>
-        <w:t xml:space="preserve">)   </w:t>
-      </w:r>
-      <w:proofErr w:type="gramEnd"/>
-      <w:r>
-        <w:rPr>
-          <w:b/>
-          <w:sz w:val="18"/>
-        </w:rPr>
-        <w:t xml:space="preserve">           </w:t>
+        <w:t xml:space="preserve">)              </w:t>
       </w:r>
       <w:r>
         <w:rPr>
@@ -2367,24 +1986,15 @@
           <w:sz w:val="18"/>
           <w:szCs w:val="18"/>
         </w:rPr>
-        <w:t xml:space="preserve"> GCP, and Azure </w:t>
-      </w:r>
-      <w:proofErr w:type="gramStart"/>
+        <w:t xml:space="preserve"> GCP, and Azure DevOps.</w:t>
+      </w:r>
       <w:r>
         <w:rPr>
           <w:sz w:val="18"/>
           <w:szCs w:val="18"/>
         </w:rPr>
-        <w:t>DevOps.</w:t>
-      </w:r>
-      <w:r>
-        <w:rPr>
-          <w:sz w:val="18"/>
-          <w:szCs w:val="18"/>
-        </w:rPr>
         <w:t>.</w:t>
       </w:r>
-      <w:proofErr w:type="gramEnd"/>
     </w:p>
     <w:p>
       <w:pPr>
@@ -2425,23 +2035,7 @@
           <w:sz w:val="18"/>
           <w:szCs w:val="18"/>
         </w:rPr>
-        <w:t xml:space="preserve">Performed root cause analysis and system tuning using logs, metrics, and performance data gathered from Redis, </w:t>
-      </w:r>
-      <w:proofErr w:type="spellStart"/>
-      <w:r>
-        <w:rPr>
-          <w:sz w:val="18"/>
-          <w:szCs w:val="18"/>
-        </w:rPr>
-        <w:t>Slurm</w:t>
-      </w:r>
-      <w:proofErr w:type="spellEnd"/>
-      <w:r>
-        <w:rPr>
-          <w:sz w:val="18"/>
-          <w:szCs w:val="18"/>
-        </w:rPr>
-        <w:t xml:space="preserve"> Manager, and OpenMP tools.</w:t>
+        <w:t>Performed root cause analysis and system tuning using logs, metrics, and performance data gathered from Redis, Slurm Manager, and OpenMP tools.</w:t>
       </w:r>
     </w:p>
     <w:p>
@@ -2453,13 +2047,8 @@
         <w:spacing w:before="64"/>
         <w:ind w:right="90"/>
       </w:pPr>
-      <w:proofErr w:type="spellStart"/>
-      <w:r>
-        <w:t>MSys</w:t>
-      </w:r>
-      <w:proofErr w:type="spellEnd"/>
-      <w:r>
-        <w:t xml:space="preserve"> Technologies</w:t>
+      <w:r>
+        <w:t>MSys Technologies</w:t>
       </w:r>
       <w:bookmarkStart w:id="6" w:name="_Hlk195082113"/>
       <w:r>
@@ -2542,7 +2131,6 @@
         </w:rPr>
         <w:t>)</w:t>
       </w:r>
-      <w:proofErr w:type="gramStart"/>
       <w:r>
         <w:rPr>
           <w:b/>
@@ -2564,7 +2152,6 @@
         </w:rPr>
         <w:t>Bangalore</w:t>
       </w:r>
-      <w:proofErr w:type="gramEnd"/>
       <w:r>
         <w:rPr>
           <w:i/>
@@ -2630,7 +2217,6 @@
         </w:rPr>
         <w:t xml:space="preserve">, and </w:t>
       </w:r>
-      <w:proofErr w:type="spellStart"/>
       <w:r>
         <w:rPr>
           <w:b/>
@@ -2639,7 +2225,6 @@
         </w:rPr>
         <w:t>XGBoost</w:t>
       </w:r>
-      <w:proofErr w:type="spellEnd"/>
       <w:r>
         <w:rPr>
           <w:sz w:val="18"/>
@@ -2846,7 +2431,6 @@
         </w:rPr>
         <w:t xml:space="preserve"> and </w:t>
       </w:r>
-      <w:proofErr w:type="spellStart"/>
       <w:r>
         <w:rPr>
           <w:b/>
@@ -2855,7 +2439,6 @@
         </w:rPr>
         <w:t>Keras</w:t>
       </w:r>
-      <w:proofErr w:type="spellEnd"/>
       <w:r>
         <w:rPr>
           <w:sz w:val="18"/>
@@ -2884,7 +2467,6 @@
         </w:rPr>
         <w:t xml:space="preserve">Performed Natural Language Processing (NLP) tasks like sentiment analysis using </w:t>
       </w:r>
-      <w:proofErr w:type="spellStart"/>
       <w:r>
         <w:rPr>
           <w:b/>
@@ -2893,7 +2475,6 @@
         </w:rPr>
         <w:t>SpaCy</w:t>
       </w:r>
-      <w:proofErr w:type="spellEnd"/>
       <w:r>
         <w:rPr>
           <w:sz w:val="18"/>
@@ -2914,23 +2495,13 @@
         </w:rPr>
         <w:t xml:space="preserve">, and </w:t>
       </w:r>
-      <w:proofErr w:type="spellStart"/>
-      <w:r>
-        <w:rPr>
-          <w:b/>
-          <w:bCs/>
-          <w:sz w:val="18"/>
-        </w:rPr>
-        <w:t>HuggingFace</w:t>
-      </w:r>
-      <w:proofErr w:type="spellEnd"/>
-      <w:r>
-        <w:rPr>
-          <w:b/>
-          <w:bCs/>
-          <w:sz w:val="18"/>
-        </w:rPr>
-        <w:t xml:space="preserve"> Transformers</w:t>
+      <w:r>
+        <w:rPr>
+          <w:b/>
+          <w:bCs/>
+          <w:sz w:val="18"/>
+        </w:rPr>
+        <w:t>HuggingFace Transformers</w:t>
       </w:r>
       <w:r>
         <w:rPr>
@@ -2974,7 +2545,6 @@
         </w:rPr>
         <w:t xml:space="preserve"> and experimented with </w:t>
       </w:r>
-      <w:proofErr w:type="spellStart"/>
       <w:r>
         <w:rPr>
           <w:b/>
@@ -2983,7 +2553,6 @@
         </w:rPr>
         <w:t>SageMaker</w:t>
       </w:r>
-      <w:proofErr w:type="spellEnd"/>
       <w:r>
         <w:rPr>
           <w:sz w:val="18"/>
@@ -3163,15 +2732,7 @@
           <w:i/>
           <w:sz w:val="18"/>
         </w:rPr>
-        <w:t>Data Analyst Intern</w:t>
-      </w:r>
-      <w:proofErr w:type="gramStart"/>
-      <w:r>
-        <w:rPr>
-          <w:i/>
-          <w:sz w:val="18"/>
-        </w:rPr>
-        <w:t>–</w:t>
+        <w:t>Data Analyst Intern–</w:t>
       </w:r>
       <w:r>
         <w:rPr>
@@ -3197,41 +2758,7 @@
           <w:b/>
           <w:sz w:val="18"/>
         </w:rPr>
-        <w:t>Python</w:t>
-      </w:r>
-      <w:proofErr w:type="gramEnd"/>
-      <w:r>
-        <w:rPr>
-          <w:b/>
-          <w:sz w:val="18"/>
-        </w:rPr>
-        <w:t xml:space="preserve">, SQL, Power </w:t>
-      </w:r>
-      <w:proofErr w:type="spellStart"/>
-      <w:proofErr w:type="gramStart"/>
-      <w:r>
-        <w:rPr>
-          <w:b/>
-          <w:sz w:val="18"/>
-        </w:rPr>
-        <w:t>BI,Google</w:t>
-      </w:r>
-      <w:proofErr w:type="spellEnd"/>
-      <w:proofErr w:type="gramEnd"/>
-      <w:r>
-        <w:rPr>
-          <w:b/>
-          <w:sz w:val="18"/>
-        </w:rPr>
-        <w:t xml:space="preserve"> Sheets, Pandas, NumPy, Matplotlib, MySQL, MongoDB, </w:t>
-      </w:r>
-      <w:proofErr w:type="gramStart"/>
-      <w:r>
-        <w:rPr>
-          <w:b/>
-          <w:sz w:val="18"/>
-        </w:rPr>
-        <w:t>Excel</w:t>
+        <w:t>Python, SQL, Power BI,Google Sheets, Pandas, NumPy, Matplotlib, MySQL, MongoDB, Excel</w:t>
       </w:r>
       <w:r>
         <w:rPr>
@@ -3252,15 +2779,7 @@
           <w:i/>
           <w:sz w:val="18"/>
         </w:rPr>
-        <w:t xml:space="preserve">  </w:t>
-      </w:r>
-      <w:proofErr w:type="gramEnd"/>
-      <w:r>
-        <w:rPr>
-          <w:i/>
-          <w:sz w:val="18"/>
-        </w:rPr>
-        <w:t xml:space="preserve">     Hyderabad, </w:t>
+        <w:t xml:space="preserve">       Hyderabad, </w:t>
       </w:r>
       <w:r>
         <w:rPr>
@@ -3481,17 +3000,7 @@
           <w:bCs/>
           <w:sz w:val="18"/>
         </w:rPr>
-        <w:t xml:space="preserve">Power </w:t>
-      </w:r>
-      <w:proofErr w:type="spellStart"/>
-      <w:proofErr w:type="gramStart"/>
-      <w:r>
-        <w:rPr>
-          <w:b/>
-          <w:bCs/>
-          <w:sz w:val="18"/>
-        </w:rPr>
-        <w:t>BI</w:t>
+        <w:t>Power BI</w:t>
       </w:r>
       <w:r>
         <w:rPr>
@@ -3505,17 +3014,7 @@
           <w:bCs/>
           <w:sz w:val="18"/>
         </w:rPr>
-        <w:t>Google</w:t>
-      </w:r>
-      <w:proofErr w:type="spellEnd"/>
-      <w:proofErr w:type="gramEnd"/>
-      <w:r>
-        <w:rPr>
-          <w:b/>
-          <w:bCs/>
-          <w:sz w:val="18"/>
-        </w:rPr>
-        <w:t xml:space="preserve"> Sheets</w:t>
+        <w:t>Google Sheets</w:t>
       </w:r>
       <w:r>
         <w:rPr>
@@ -3574,7 +3073,6 @@
         </w:rPr>
         <w:t xml:space="preserve">, </w:t>
       </w:r>
-      <w:proofErr w:type="gramStart"/>
       <w:r>
         <w:rPr>
           <w:b/>
@@ -3593,14 +3091,7 @@
         <w:rPr>
           <w:sz w:val="18"/>
         </w:rPr>
-        <w:t xml:space="preserve"> to</w:t>
-      </w:r>
-      <w:proofErr w:type="gramEnd"/>
-      <w:r>
-        <w:rPr>
-          <w:sz w:val="18"/>
-        </w:rPr>
-        <w:t xml:space="preserve"> extract actionable insights.</w:t>
+        <w:t xml:space="preserve"> to extract actionable insights.</w:t>
       </w:r>
     </w:p>
     <w:p>
@@ -3625,8 +3116,6 @@
         </w:rPr>
         <w:t xml:space="preserve">Managed data in </w:t>
       </w:r>
-      <w:proofErr w:type="spellStart"/>
-      <w:proofErr w:type="gramStart"/>
       <w:r>
         <w:rPr>
           <w:b/>
@@ -3649,8 +3138,6 @@
         </w:rPr>
         <w:t>MongoDB</w:t>
       </w:r>
-      <w:proofErr w:type="spellEnd"/>
-      <w:proofErr w:type="gramEnd"/>
       <w:r>
         <w:rPr>
           <w:sz w:val="18"/>
@@ -3857,8 +3344,7 @@
         <w:pStyle w:val="BodyText"/>
         <w:ind w:right="383"/>
       </w:pPr>
-      <w:hyperlink r:id="rId10">
-        <w:proofErr w:type="spellStart"/>
+      <w:hyperlink r:id="rId11">
         <w:r>
           <w:rPr>
             <w:color w:val="0000FF"/>
@@ -3866,7 +3352,6 @@
           </w:rPr>
           <w:t>BeatBuddy</w:t>
         </w:r>
-        <w:proofErr w:type="spellEnd"/>
         <w:r>
           <w:t>:</w:t>
         </w:r>
@@ -4156,14 +3641,12 @@
           <w:sz w:val="18"/>
         </w:rPr>
       </w:pPr>
-      <w:proofErr w:type="gramStart"/>
       <w:r>
         <w:rPr>
           <w:sz w:val="18"/>
         </w:rPr>
         <w:t>Worked</w:t>
       </w:r>
-      <w:proofErr w:type="gramEnd"/>
       <w:r>
         <w:rPr>
           <w:spacing w:val="-4"/>
@@ -4227,29 +3710,14 @@
         <w:rPr>
           <w:sz w:val="18"/>
         </w:rPr>
-        <w:t xml:space="preserve">Innovation Incubation </w:t>
-      </w:r>
-      <w:proofErr w:type="gramStart"/>
-      <w:r>
-        <w:rPr>
-          <w:sz w:val="18"/>
-        </w:rPr>
-        <w:t xml:space="preserve">center </w:t>
+        <w:t xml:space="preserve">Innovation Incubation center </w:t>
       </w:r>
       <w:r>
         <w:rPr>
           <w:spacing w:val="-2"/>
           <w:sz w:val="18"/>
         </w:rPr>
-        <w:t xml:space="preserve"> (</w:t>
-      </w:r>
-      <w:proofErr w:type="gramEnd"/>
-      <w:r>
-        <w:rPr>
-          <w:spacing w:val="-2"/>
-          <w:sz w:val="18"/>
-        </w:rPr>
-        <w:t>202</w:t>
+        <w:t xml:space="preserve"> (202</w:t>
       </w:r>
       <w:r>
         <w:rPr>
@@ -4286,29 +3754,14 @@
         <w:rPr>
           <w:sz w:val="18"/>
         </w:rPr>
-        <w:t xml:space="preserve">Executive Supervisor and Led National Institute Startup Policy </w:t>
-      </w:r>
-      <w:proofErr w:type="gramStart"/>
-      <w:r>
-        <w:rPr>
-          <w:sz w:val="18"/>
-        </w:rPr>
-        <w:t>NISP</w:t>
+        <w:t>Executive Supervisor and Led National Institute Startup Policy NISP</w:t>
       </w:r>
       <w:r>
         <w:rPr>
           <w:spacing w:val="-2"/>
           <w:sz w:val="18"/>
         </w:rPr>
-        <w:t>(</w:t>
-      </w:r>
-      <w:proofErr w:type="gramEnd"/>
-      <w:r>
-        <w:rPr>
-          <w:spacing w:val="-2"/>
-          <w:sz w:val="18"/>
-        </w:rPr>
-        <w:t>2020-21).</w:t>
+        <w:t>(2020-21).</w:t>
       </w:r>
     </w:p>
     <w:p>
@@ -4392,19 +3845,11 @@
         </w:rPr>
         <w:t xml:space="preserve"> </w:t>
       </w:r>
-      <w:proofErr w:type="spellStart"/>
-      <w:r>
-        <w:rPr>
-          <w:sz w:val="18"/>
-        </w:rPr>
-        <w:t>Swach</w:t>
-      </w:r>
-      <w:proofErr w:type="spellEnd"/>
-      <w:r>
-        <w:rPr>
-          <w:sz w:val="18"/>
-        </w:rPr>
-        <w:t xml:space="preserve"> Bharat</w:t>
+      <w:r>
+        <w:rPr>
+          <w:sz w:val="18"/>
+        </w:rPr>
+        <w:t>Swach Bharat</w:t>
       </w:r>
       <w:r>
         <w:rPr>

</xml_diff>